<commit_message>
it compiles, but we can't verify that it recognizes the plugins in the directory
</commit_message>
<xml_diff>
--- a/Design/Work Table.docx
+++ b/Design/Work Table.docx
@@ -103,7 +103,11 @@
             <w:cnfStyle w:val="001000000000" w:firstRow="0" w:lastRow="0" w:firstColumn="1" w:lastColumn="0" w:oddVBand="0" w:evenVBand="0" w:oddHBand="0" w:evenHBand="0" w:firstRowFirstColumn="0" w:firstRowLastColumn="0" w:lastRowFirstColumn="0" w:lastRowLastColumn="0"/>
             <w:tcW w:w="3672" w:type="dxa"/>
           </w:tcPr>
-          <w:p/>
+          <w:p>
+            <w:r>
+              <w:t>20 September</w:t>
+            </w:r>
+          </w:p>
         </w:tc>
         <w:tc>
           <w:tcPr>
@@ -113,6 +117,9 @@
             <w:pPr>
               <w:cnfStyle w:val="000000000000" w:firstRow="0" w:lastRow="0" w:firstColumn="0" w:lastColumn="0" w:oddVBand="0" w:evenVBand="0" w:oddHBand="0" w:evenHBand="0" w:firstRowFirstColumn="0" w:firstRowLastColumn="0" w:lastRowFirstColumn="0" w:lastRowLastColumn="0"/>
             </w:pPr>
+            <w:r>
+              <w:t>Started work on class skeleton</w:t>
+            </w:r>
           </w:p>
         </w:tc>
         <w:tc>
@@ -123,6 +130,11 @@
             <w:pPr>
               <w:cnfStyle w:val="000000000000" w:firstRow="0" w:lastRow="0" w:firstColumn="0" w:lastColumn="0" w:oddVBand="0" w:evenVBand="0" w:oddHBand="0" w:evenHBand="0" w:firstRowFirstColumn="0" w:firstRowLastColumn="0" w:lastRowFirstColumn="0" w:lastRowLastColumn="0"/>
             </w:pPr>
+            <w:r>
+              <w:t>Thai</w:t>
+            </w:r>
+            <w:bookmarkStart w:id="0" w:name="_GoBack"/>
+            <w:bookmarkEnd w:id="0"/>
           </w:p>
         </w:tc>
       </w:tr>
@@ -281,10 +293,7 @@
         </w:tc>
       </w:tr>
     </w:tbl>
-    <w:p>
-      <w:bookmarkStart w:id="0" w:name="_GoBack"/>
-      <w:bookmarkEnd w:id="0"/>
-    </w:p>
+    <w:p/>
     <w:sectPr>
       <w:pgSz w:w="12240" w:h="15840"/>
       <w:pgMar w:top="720" w:right="720" w:bottom="720" w:left="720" w:header="720" w:footer="720" w:gutter="0"/>

</xml_diff>

<commit_message>
minor changes to code to resolve dependencies, though not far yet, updated the module decoposition diagram
</commit_message>
<xml_diff>
--- a/Design/Work Table.docx
+++ b/Design/Work Table.docx
@@ -133,8 +133,6 @@
             <w:r>
               <w:t>Thai</w:t>
             </w:r>
-            <w:bookmarkStart w:id="0" w:name="_GoBack"/>
-            <w:bookmarkEnd w:id="0"/>
           </w:p>
         </w:tc>
       </w:tr>
@@ -147,7 +145,11 @@
             <w:cnfStyle w:val="001000000000" w:firstRow="0" w:lastRow="0" w:firstColumn="1" w:lastColumn="0" w:oddVBand="0" w:evenVBand="0" w:oddHBand="0" w:evenHBand="0" w:firstRowFirstColumn="0" w:firstRowLastColumn="0" w:lastRowFirstColumn="0" w:lastRowLastColumn="0"/>
             <w:tcW w:w="3672" w:type="dxa"/>
           </w:tcPr>
-          <w:p/>
+          <w:p>
+            <w:r>
+              <w:t>24 September</w:t>
+            </w:r>
+          </w:p>
         </w:tc>
         <w:tc>
           <w:tcPr>
@@ -157,6 +159,9 @@
             <w:pPr>
               <w:cnfStyle w:val="000000100000" w:firstRow="0" w:lastRow="0" w:firstColumn="0" w:lastColumn="0" w:oddVBand="0" w:evenVBand="0" w:oddHBand="1" w:evenHBand="0" w:firstRowFirstColumn="0" w:firstRowLastColumn="0" w:lastRowFirstColumn="0" w:lastRowLastColumn="0"/>
             </w:pPr>
+            <w:r>
+              <w:t>Created module decomposition diagram</w:t>
+            </w:r>
           </w:p>
         </w:tc>
         <w:tc>
@@ -167,6 +172,9 @@
             <w:pPr>
               <w:cnfStyle w:val="000000100000" w:firstRow="0" w:lastRow="0" w:firstColumn="0" w:lastColumn="0" w:oddVBand="0" w:evenVBand="0" w:oddHBand="1" w:evenHBand="0" w:firstRowFirstColumn="0" w:firstRowLastColumn="0" w:lastRowFirstColumn="0" w:lastRowLastColumn="0"/>
             </w:pPr>
+            <w:r>
+              <w:t>Knight</w:t>
+            </w:r>
           </w:p>
         </w:tc>
       </w:tr>
@@ -176,7 +184,10 @@
             <w:cnfStyle w:val="001000000000" w:firstRow="0" w:lastRow="0" w:firstColumn="1" w:lastColumn="0" w:oddVBand="0" w:evenVBand="0" w:oddHBand="0" w:evenHBand="0" w:firstRowFirstColumn="0" w:firstRowLastColumn="0" w:lastRowFirstColumn="0" w:lastRowLastColumn="0"/>
             <w:tcW w:w="3672" w:type="dxa"/>
           </w:tcPr>
-          <w:p/>
+          <w:p>
+            <w:bookmarkStart w:id="0" w:name="_GoBack"/>
+            <w:bookmarkEnd w:id="0"/>
+          </w:p>
         </w:tc>
         <w:tc>
           <w:tcPr>
@@ -288,6 +299,96 @@
           <w:p>
             <w:pPr>
               <w:cnfStyle w:val="000000100000" w:firstRow="0" w:lastRow="0" w:firstColumn="0" w:lastColumn="0" w:oddVBand="0" w:evenVBand="0" w:oddHBand="1" w:evenHBand="0" w:firstRowFirstColumn="0" w:firstRowLastColumn="0" w:lastRowFirstColumn="0" w:lastRowLastColumn="0"/>
+            </w:pPr>
+          </w:p>
+        </w:tc>
+      </w:tr>
+      <w:tr>
+        <w:tc>
+          <w:tcPr>
+            <w:cnfStyle w:val="001000000000" w:firstRow="0" w:lastRow="0" w:firstColumn="1" w:lastColumn="0" w:oddVBand="0" w:evenVBand="0" w:oddHBand="0" w:evenHBand="0" w:firstRowFirstColumn="0" w:firstRowLastColumn="0" w:lastRowFirstColumn="0" w:lastRowLastColumn="0"/>
+            <w:tcW w:w="3672" w:type="dxa"/>
+          </w:tcPr>
+          <w:p/>
+        </w:tc>
+        <w:tc>
+          <w:tcPr>
+            <w:tcW w:w="3672" w:type="dxa"/>
+          </w:tcPr>
+          <w:p>
+            <w:pPr>
+              <w:cnfStyle w:val="000000000000" w:firstRow="0" w:lastRow="0" w:firstColumn="0" w:lastColumn="0" w:oddVBand="0" w:evenVBand="0" w:oddHBand="0" w:evenHBand="0" w:firstRowFirstColumn="0" w:firstRowLastColumn="0" w:lastRowFirstColumn="0" w:lastRowLastColumn="0"/>
+            </w:pPr>
+          </w:p>
+        </w:tc>
+        <w:tc>
+          <w:tcPr>
+            <w:tcW w:w="3672" w:type="dxa"/>
+          </w:tcPr>
+          <w:p>
+            <w:pPr>
+              <w:cnfStyle w:val="000000000000" w:firstRow="0" w:lastRow="0" w:firstColumn="0" w:lastColumn="0" w:oddVBand="0" w:evenVBand="0" w:oddHBand="0" w:evenHBand="0" w:firstRowFirstColumn="0" w:firstRowLastColumn="0" w:lastRowFirstColumn="0" w:lastRowLastColumn="0"/>
+            </w:pPr>
+          </w:p>
+        </w:tc>
+      </w:tr>
+      <w:tr>
+        <w:trPr>
+          <w:cnfStyle w:val="000000100000" w:firstRow="0" w:lastRow="0" w:firstColumn="0" w:lastColumn="0" w:oddVBand="0" w:evenVBand="0" w:oddHBand="1" w:evenHBand="0" w:firstRowFirstColumn="0" w:firstRowLastColumn="0" w:lastRowFirstColumn="0" w:lastRowLastColumn="0"/>
+        </w:trPr>
+        <w:tc>
+          <w:tcPr>
+            <w:cnfStyle w:val="001000000000" w:firstRow="0" w:lastRow="0" w:firstColumn="1" w:lastColumn="0" w:oddVBand="0" w:evenVBand="0" w:oddHBand="0" w:evenHBand="0" w:firstRowFirstColumn="0" w:firstRowLastColumn="0" w:lastRowFirstColumn="0" w:lastRowLastColumn="0"/>
+            <w:tcW w:w="3672" w:type="dxa"/>
+          </w:tcPr>
+          <w:p/>
+        </w:tc>
+        <w:tc>
+          <w:tcPr>
+            <w:tcW w:w="3672" w:type="dxa"/>
+          </w:tcPr>
+          <w:p>
+            <w:pPr>
+              <w:cnfStyle w:val="000000100000" w:firstRow="0" w:lastRow="0" w:firstColumn="0" w:lastColumn="0" w:oddVBand="0" w:evenVBand="0" w:oddHBand="1" w:evenHBand="0" w:firstRowFirstColumn="0" w:firstRowLastColumn="0" w:lastRowFirstColumn="0" w:lastRowLastColumn="0"/>
+            </w:pPr>
+          </w:p>
+        </w:tc>
+        <w:tc>
+          <w:tcPr>
+            <w:tcW w:w="3672" w:type="dxa"/>
+          </w:tcPr>
+          <w:p>
+            <w:pPr>
+              <w:cnfStyle w:val="000000100000" w:firstRow="0" w:lastRow="0" w:firstColumn="0" w:lastColumn="0" w:oddVBand="0" w:evenVBand="0" w:oddHBand="1" w:evenHBand="0" w:firstRowFirstColumn="0" w:firstRowLastColumn="0" w:lastRowFirstColumn="0" w:lastRowLastColumn="0"/>
+            </w:pPr>
+          </w:p>
+        </w:tc>
+      </w:tr>
+      <w:tr>
+        <w:tc>
+          <w:tcPr>
+            <w:cnfStyle w:val="001000000000" w:firstRow="0" w:lastRow="0" w:firstColumn="1" w:lastColumn="0" w:oddVBand="0" w:evenVBand="0" w:oddHBand="0" w:evenHBand="0" w:firstRowFirstColumn="0" w:firstRowLastColumn="0" w:lastRowFirstColumn="0" w:lastRowLastColumn="0"/>
+            <w:tcW w:w="3672" w:type="dxa"/>
+          </w:tcPr>
+          <w:p/>
+        </w:tc>
+        <w:tc>
+          <w:tcPr>
+            <w:tcW w:w="3672" w:type="dxa"/>
+          </w:tcPr>
+          <w:p>
+            <w:pPr>
+              <w:cnfStyle w:val="000000000000" w:firstRow="0" w:lastRow="0" w:firstColumn="0" w:lastColumn="0" w:oddVBand="0" w:evenVBand="0" w:oddHBand="0" w:evenHBand="0" w:firstRowFirstColumn="0" w:firstRowLastColumn="0" w:lastRowFirstColumn="0" w:lastRowLastColumn="0"/>
+            </w:pPr>
+          </w:p>
+        </w:tc>
+        <w:tc>
+          <w:tcPr>
+            <w:tcW w:w="3672" w:type="dxa"/>
+          </w:tcPr>
+          <w:p>
+            <w:pPr>
+              <w:cnfStyle w:val="000000000000" w:firstRow="0" w:lastRow="0" w:firstColumn="0" w:lastColumn="0" w:oddVBand="0" w:evenVBand="0" w:oddHBand="0" w:evenHBand="0" w:firstRowFirstColumn="0" w:firstRowLastColumn="0" w:lastRowFirstColumn="0" w:lastRowLastColumn="0"/>
             </w:pPr>
           </w:p>
         </w:tc>

</xml_diff>